<commit_message>
Remove revision and date
</commit_message>
<xml_diff>
--- a/style-guide_front-end_CSS.docx
+++ b/style-guide_front-end_CSS.docx
@@ -17,35 +17,19 @@
       </w:r>
     </w:p>
     <w:p>
-      <w:r>
-        <w:t>Date: 03/10/2016</w:t>
-      </w:r>
-    </w:p>
-    <w:p>
-      <w:r>
-        <w:t>Revision: Draft</w:t>
-      </w:r>
-    </w:p>
-    <w:p>
       <w:pPr>
         <w:pStyle w:val="Heading1"/>
         <w:rPr>
           <w:lang w:val="en-GB"/>
         </w:rPr>
       </w:pPr>
-      <w:r>
-        <w:rPr>
-          <w:lang w:val="en-GB"/>
-        </w:rPr>
-        <w:t>General</w:t>
-      </w:r>
       <w:bookmarkStart w:id="0" w:name="_GoBack"/>
       <w:bookmarkEnd w:id="0"/>
       <w:r>
         <w:rPr>
           <w:lang w:val="en-GB"/>
         </w:rPr>
-        <w:t xml:space="preserve"> Formatting Rules</w:t>
+        <w:t>General Formatting Rules</w:t>
       </w:r>
     </w:p>
     <w:p>
@@ -424,7 +408,6 @@
         <w:pStyle w:val="Heading2"/>
       </w:pPr>
       <w:r>
-        <w:lastRenderedPageBreak/>
         <w:t>Comments</w:t>
       </w:r>
     </w:p>
@@ -1155,25 +1138,7 @@
                 <w:sz w:val="20"/>
                 <w:szCs w:val="20"/>
               </w:rPr>
-              <w:t>.</w:t>
-            </w:r>
-            <w:r>
-              <w:rPr>
-                <w:rFonts w:ascii="Consolas" w:hAnsi="Consolas"/>
-                <w:color w:val="428143"/>
-                <w:sz w:val="20"/>
-                <w:szCs w:val="20"/>
-              </w:rPr>
-              <w:t>example</w:t>
-            </w:r>
-            <w:r>
-              <w:rPr>
-                <w:rFonts w:ascii="Consolas" w:hAnsi="Consolas"/>
-                <w:color w:val="428143"/>
-                <w:sz w:val="20"/>
-                <w:szCs w:val="20"/>
-              </w:rPr>
-              <w:t xml:space="preserve"> </w:t>
+              <w:t xml:space="preserve">.example </w:t>
             </w:r>
             <w:proofErr w:type="gramStart"/>
             <w:r>
@@ -1213,16 +1178,7 @@
                 <w:sz w:val="20"/>
                 <w:szCs w:val="20"/>
               </w:rPr>
-              <w:t>.</w:t>
-            </w:r>
-            <w:r>
-              <w:rPr>
-                <w:rFonts w:ascii="Consolas" w:hAnsi="Consolas"/>
-                <w:color w:val="428143"/>
-                <w:sz w:val="20"/>
-                <w:szCs w:val="20"/>
-              </w:rPr>
-              <w:t>error</w:t>
+              <w:t>.error</w:t>
             </w:r>
             <w:proofErr w:type="gramEnd"/>
             <w:r>
@@ -1317,10 +1273,7 @@
         <w:t>font</w:t>
       </w:r>
       <w:r>
-        <w:t xml:space="preserve"> </w:t>
-      </w:r>
-      <w:r>
-        <w:t xml:space="preserve">shorthand property is recommended when setting all font related properties but is not required when making minor modifications. </w:t>
+        <w:t xml:space="preserve"> shorthand property is recommended when setting all font related properties but is not required when making minor modifications. </w:t>
       </w:r>
       <w:r>
         <w:t>When using the font shorthand property, keep in mind that if font-size</w:t>
@@ -2133,23 +2086,7 @@
                 <w:color w:val="D03844"/>
                 <w:sz w:val="21"/>
               </w:rPr>
-              <w:t>color</w:t>
-            </w:r>
-            <w:r>
-              <w:rPr>
-                <w:rFonts w:ascii="Consolas" w:hAnsi="Consolas"/>
-                <w:color w:val="D03844"/>
-                <w:sz w:val="21"/>
-              </w:rPr>
-              <w:t xml:space="preserve">: </w:t>
-            </w:r>
-            <w:r>
-              <w:rPr>
-                <w:rFonts w:ascii="Consolas" w:hAnsi="Consolas"/>
-                <w:color w:val="D03844"/>
-                <w:sz w:val="21"/>
-              </w:rPr>
-              <w:t>#</w:t>
+              <w:t>color: #</w:t>
             </w:r>
             <w:proofErr w:type="spellStart"/>
             <w:r>
@@ -2300,10 +2237,7 @@
     <w:p/>
     <w:p>
       <w:r>
-        <w:t xml:space="preserve">One exception: Underscores </w:t>
-      </w:r>
-      <w:r>
-        <w:t>(</w:t>
+        <w:t>One exception: Underscores (</w:t>
       </w:r>
       <w:r>
         <w:rPr>
@@ -2314,10 +2248,7 @@
         <w:t>_</w:t>
       </w:r>
       <w:r>
-        <w:t>)</w:t>
-      </w:r>
-      <w:r>
-        <w:t xml:space="preserve"> are also acceptable </w:t>
+        <w:t xml:space="preserve">) are also acceptable </w:t>
       </w:r>
       <w:r>
         <w:t>separators</w:t>
@@ -2908,16 +2839,7 @@
                 <w:sz w:val="20"/>
                 <w:szCs w:val="20"/>
               </w:rPr>
-              <w:t>.</w:t>
-            </w:r>
-            <w:r>
-              <w:rPr>
-                <w:rFonts w:ascii="Consolas" w:hAnsi="Consolas"/>
-                <w:color w:val="D03844"/>
-                <w:sz w:val="20"/>
-                <w:szCs w:val="20"/>
-              </w:rPr>
-              <w:t>test {</w:t>
+              <w:t>.test {</w:t>
             </w:r>
           </w:p>
           <w:p>
@@ -4144,45 +4066,27 @@
                 <w:sz w:val="20"/>
                 <w:szCs w:val="20"/>
               </w:rPr>
-              <w:t xml:space="preserve">html </w:t>
-            </w:r>
-            <w:r>
-              <w:rPr>
-                <w:rFonts w:ascii="Consolas" w:hAnsi="Consolas"/>
-                <w:color w:val="428143"/>
-                <w:sz w:val="20"/>
-                <w:szCs w:val="20"/>
-              </w:rPr>
-              <w:t>{</w:t>
-            </w:r>
-          </w:p>
-          <w:p>
-            <w:pPr>
-              <w:spacing w:line="360" w:lineRule="auto"/>
-              <w:rPr>
-                <w:rFonts w:ascii="Consolas" w:hAnsi="Consolas"/>
-                <w:color w:val="428143"/>
-                <w:sz w:val="20"/>
-                <w:szCs w:val="20"/>
-              </w:rPr>
-            </w:pPr>
-            <w:r>
-              <w:rPr>
-                <w:rFonts w:ascii="Consolas" w:hAnsi="Consolas"/>
-                <w:color w:val="428143"/>
-                <w:sz w:val="20"/>
-                <w:szCs w:val="20"/>
-              </w:rPr>
-              <w:t xml:space="preserve">  </w:t>
-            </w:r>
-            <w:r>
-              <w:rPr>
-                <w:rFonts w:ascii="Consolas" w:hAnsi="Consolas"/>
-                <w:color w:val="428143"/>
-                <w:sz w:val="20"/>
-                <w:szCs w:val="20"/>
-              </w:rPr>
-              <w:t>background: #</w:t>
+              <w:t>html {</w:t>
+            </w:r>
+          </w:p>
+          <w:p>
+            <w:pPr>
+              <w:spacing w:line="360" w:lineRule="auto"/>
+              <w:rPr>
+                <w:rFonts w:ascii="Consolas" w:hAnsi="Consolas"/>
+                <w:color w:val="428143"/>
+                <w:sz w:val="20"/>
+                <w:szCs w:val="20"/>
+              </w:rPr>
+            </w:pPr>
+            <w:r>
+              <w:rPr>
+                <w:rFonts w:ascii="Consolas" w:hAnsi="Consolas"/>
+                <w:color w:val="428143"/>
+                <w:sz w:val="20"/>
+                <w:szCs w:val="20"/>
+              </w:rPr>
+              <w:t xml:space="preserve">  background: #</w:t>
             </w:r>
             <w:proofErr w:type="spellStart"/>
             <w:r>

</xml_diff>